<commit_message>
Update ScheduleList detail design
</commit_message>
<xml_diff>
--- a/Analysis/Detailed Design/ScheduleList.docx
+++ b/Analysis/Detailed Design/ScheduleList.docx
@@ -175,10 +175,7 @@
         <w:ind w:left="360"/>
       </w:pPr>
       <w:r>
-        <w:t xml:space="preserve">public </w:t>
-      </w:r>
-      <w:r>
-        <w:t>Schedule GetSchedule(integer reportType)</w:t>
+        <w:t>public Schedule GetSchedule(integer reportType)</w:t>
       </w:r>
     </w:p>
     <w:p>
@@ -195,7 +192,10 @@
         <w:ind w:left="360"/>
       </w:pPr>
       <w:r>
-        <w:t xml:space="preserve">public boolean </w:t>
+        <w:t>public Schedule</w:t>
+      </w:r>
+      <w:r>
+        <w:t xml:space="preserve"> </w:t>
       </w:r>
       <w:r>
         <w:t>UpdateSchedule(schedule updated</w:t>
@@ -1034,8 +1034,6 @@
         <w:tab/>
         <w:t>//refresh Schedules</w:t>
       </w:r>
-      <w:bookmarkStart w:id="0" w:name="_GoBack"/>
-      <w:bookmarkEnd w:id="0"/>
     </w:p>
     <w:p>
       <w:pPr>
@@ -1365,43 +1363,7 @@
           <w:sz w:val="28"/>
           <w:szCs w:val="28"/>
         </w:rPr>
-        <w:t xml:space="preserve">public </w:t>
-      </w:r>
-      <w:r>
-        <w:rPr>
-          <w:b/>
-          <w:color w:val="0070C0"/>
-          <w:sz w:val="28"/>
-          <w:szCs w:val="28"/>
-        </w:rPr>
-        <w:t>Schedule</w:t>
-      </w:r>
-      <w:r>
-        <w:rPr>
-          <w:b/>
-          <w:color w:val="0070C0"/>
-          <w:sz w:val="28"/>
-          <w:szCs w:val="28"/>
-        </w:rPr>
-        <w:t xml:space="preserve"> </w:t>
-      </w:r>
-      <w:r>
-        <w:rPr>
-          <w:b/>
-          <w:color w:val="0070C0"/>
-          <w:sz w:val="28"/>
-          <w:szCs w:val="28"/>
-        </w:rPr>
-        <w:t>GetSchedule(integer reportType</w:t>
-      </w:r>
-      <w:r>
-        <w:rPr>
-          <w:b/>
-          <w:color w:val="0070C0"/>
-          <w:sz w:val="28"/>
-          <w:szCs w:val="28"/>
-        </w:rPr>
-        <w:t>)</w:t>
+        <w:t>public Schedule GetSchedule(integer reportType)</w:t>
       </w:r>
     </w:p>
     <w:p>
@@ -2153,7 +2115,7 @@
           <w:sz w:val="28"/>
           <w:szCs w:val="28"/>
         </w:rPr>
-        <w:t xml:space="preserve">public boolean </w:t>
+        <w:t>public Schedule</w:t>
       </w:r>
       <w:r>
         <w:rPr>
@@ -2162,14 +2124,273 @@
           <w:sz w:val="28"/>
           <w:szCs w:val="28"/>
         </w:rPr>
+        <w:t xml:space="preserve"> UpdateSchedule(schedule updatedSchedule)</w:t>
+      </w:r>
+    </w:p>
+    <w:p>
+      <w:pPr>
+        <w:tabs>
+          <w:tab w:val="left" w:pos="2160"/>
+        </w:tabs>
+        <w:spacing w:after="0" w:line="240" w:lineRule="auto"/>
+      </w:pPr>
+    </w:p>
+    <w:p>
+      <w:pPr>
+        <w:tabs>
+          <w:tab w:val="left" w:pos="2160"/>
+        </w:tabs>
+        <w:spacing w:after="0" w:line="240" w:lineRule="auto"/>
+        <w:ind w:left="360"/>
+        <w:rPr>
+          <w:b/>
+        </w:rPr>
+      </w:pPr>
+      <w:r>
+        <w:t>Module name</w:t>
+      </w:r>
+      <w:r>
+        <w:tab/>
+        <w:t xml:space="preserve">: </w:t>
+      </w:r>
+      <w:r>
+        <w:rPr>
+          <w:b/>
+        </w:rPr>
+        <w:t>Update</w:t>
+      </w:r>
+      <w:r>
+        <w:rPr>
+          <w:b/>
+        </w:rPr>
+        <w:t>Schedule</w:t>
+      </w:r>
+    </w:p>
+    <w:p>
+      <w:pPr>
+        <w:tabs>
+          <w:tab w:val="left" w:pos="2160"/>
+        </w:tabs>
+        <w:spacing w:after="0" w:line="240" w:lineRule="auto"/>
+        <w:ind w:left="360"/>
+      </w:pPr>
+      <w:r>
+        <w:t>Module type</w:t>
+      </w:r>
+      <w:r>
+        <w:tab/>
+        <w:t>: Function</w:t>
+      </w:r>
+    </w:p>
+    <w:p>
+      <w:pPr>
+        <w:tabs>
+          <w:tab w:val="left" w:pos="2160"/>
+        </w:tabs>
+        <w:spacing w:after="0" w:line="240" w:lineRule="auto"/>
+        <w:ind w:left="360"/>
+        <w:rPr>
+          <w:b/>
+        </w:rPr>
+      </w:pPr>
+      <w:r>
+        <w:t>Return type</w:t>
+      </w:r>
+      <w:r>
+        <w:tab/>
+        <w:t xml:space="preserve">: </w:t>
+      </w:r>
+      <w:r>
+        <w:rPr>
+          <w:b/>
+        </w:rPr>
+        <w:t>Schedule</w:t>
+      </w:r>
+    </w:p>
+    <w:p>
+      <w:pPr>
+        <w:tabs>
+          <w:tab w:val="left" w:pos="2160"/>
+        </w:tabs>
+        <w:spacing w:after="0" w:line="240" w:lineRule="auto"/>
+        <w:ind w:left="360"/>
+      </w:pPr>
+      <w:r>
+        <w:t>Input arguments</w:t>
+      </w:r>
+      <w:r>
+        <w:tab/>
+        <w:t xml:space="preserve">: </w:t>
+      </w:r>
+      <w:r>
+        <w:rPr>
+          <w:b/>
+        </w:rPr>
+        <w:t>updated</w:t>
+      </w:r>
+      <w:r>
+        <w:rPr>
+          <w:b/>
+        </w:rPr>
+        <w:t>Schedule : schedule</w:t>
+      </w:r>
+    </w:p>
+    <w:p>
+      <w:pPr>
+        <w:tabs>
+          <w:tab w:val="left" w:pos="2160"/>
+        </w:tabs>
+        <w:spacing w:after="0" w:line="240" w:lineRule="auto"/>
+        <w:ind w:left="360"/>
+      </w:pPr>
+      <w:r>
+        <w:t>Output arguments</w:t>
+      </w:r>
+      <w:r>
+        <w:tab/>
+        <w:t>: None</w:t>
+      </w:r>
+    </w:p>
+    <w:p>
+      <w:pPr>
+        <w:tabs>
+          <w:tab w:val="left" w:pos="2160"/>
+        </w:tabs>
+        <w:spacing w:after="0" w:line="240" w:lineRule="auto"/>
+        <w:ind w:left="360"/>
+      </w:pPr>
+      <w:r>
+        <w:t>Error messages</w:t>
+      </w:r>
+      <w:r>
+        <w:tab/>
+        <w:t xml:space="preserve">: </w:t>
+      </w:r>
+      <w:r>
+        <w:t>invalid schedule</w:t>
+      </w:r>
+    </w:p>
+    <w:p>
+      <w:pPr>
+        <w:tabs>
+          <w:tab w:val="left" w:pos="2160"/>
+        </w:tabs>
+        <w:spacing w:after="0" w:line="240" w:lineRule="auto"/>
+        <w:ind w:left="360"/>
+      </w:pPr>
+      <w:r>
+        <w:t>Files accessed</w:t>
+      </w:r>
+      <w:r>
+        <w:tab/>
+        <w:t>: schedules.dat</w:t>
+      </w:r>
+    </w:p>
+    <w:p>
+      <w:pPr>
+        <w:tabs>
+          <w:tab w:val="left" w:pos="2160"/>
+        </w:tabs>
+        <w:spacing w:after="0" w:line="240" w:lineRule="auto"/>
+        <w:ind w:left="360"/>
+      </w:pPr>
+      <w:r>
+        <w:t>Files changed</w:t>
+      </w:r>
+      <w:r>
+        <w:tab/>
+        <w:t>: schedules.dat</w:t>
+      </w:r>
+    </w:p>
+    <w:p>
+      <w:pPr>
+        <w:tabs>
+          <w:tab w:val="left" w:pos="2160"/>
+        </w:tabs>
+        <w:spacing w:after="0" w:line="240" w:lineRule="auto"/>
+        <w:ind w:left="360"/>
+      </w:pPr>
+      <w:r>
+        <w:t>Modules called</w:t>
+      </w:r>
+      <w:r>
+        <w:tab/>
+        <w:t>: None</w:t>
+      </w:r>
+    </w:p>
+    <w:p>
+      <w:pPr>
+        <w:tabs>
+          <w:tab w:val="left" w:pos="2160"/>
+        </w:tabs>
+        <w:spacing w:after="0" w:line="240" w:lineRule="auto"/>
+        <w:ind w:left="360"/>
+      </w:pPr>
+      <w:r>
+        <w:t>Narrative</w:t>
+      </w:r>
+      <w:r>
+        <w:tab/>
+        <w:t>: This</w:t>
+      </w:r>
+      <w:r>
+        <w:t xml:space="preserve"> method updates current</w:t>
+      </w:r>
+      <w:r>
+        <w:t xml:space="preserve"> schedule information.</w:t>
+      </w:r>
+    </w:p>
+    <w:p>
+      <w:pPr>
+        <w:tabs>
+          <w:tab w:val="left" w:pos="2160"/>
+        </w:tabs>
+        <w:spacing w:after="0" w:line="240" w:lineRule="auto"/>
+        <w:ind w:left="360"/>
+      </w:pPr>
+    </w:p>
+    <w:p>
+      <w:pPr>
+        <w:tabs>
+          <w:tab w:val="left" w:pos="720"/>
+        </w:tabs>
+        <w:spacing w:after="0" w:line="240" w:lineRule="auto"/>
+        <w:ind w:left="360"/>
+        <w:rPr>
+          <w:rFonts w:ascii="Lucida Console" w:hAnsi="Lucida Console"/>
+          <w:sz w:val="20"/>
+          <w:szCs w:val="20"/>
+        </w:rPr>
+      </w:pPr>
+      <w:r>
+        <w:rPr>
+          <w:rFonts w:ascii="Lucida Console" w:hAnsi="Lucida Console"/>
+          <w:sz w:val="20"/>
+          <w:szCs w:val="20"/>
+        </w:rPr>
+        <w:t>public Schedule</w:t>
+      </w:r>
+      <w:r>
+        <w:rPr>
+          <w:rFonts w:ascii="Lucida Console" w:hAnsi="Lucida Console"/>
+          <w:sz w:val="20"/>
+          <w:szCs w:val="20"/>
+        </w:rPr>
+        <w:t xml:space="preserve"> </w:t>
+      </w:r>
+      <w:r>
+        <w:rPr>
+          <w:rFonts w:ascii="Lucida Console" w:hAnsi="Lucida Console"/>
+          <w:sz w:val="20"/>
+          <w:szCs w:val="20"/>
+        </w:rPr>
         <w:t>UpdateSchedule(schedule updated</w:t>
       </w:r>
       <w:r>
         <w:rPr>
-          <w:b/>
-          <w:color w:val="0070C0"/>
-          <w:sz w:val="28"/>
-          <w:szCs w:val="28"/>
+          <w:rFonts w:ascii="Lucida Console" w:hAnsi="Lucida Console"/>
+          <w:sz w:val="20"/>
+          <w:szCs w:val="20"/>
         </w:rPr>
         <w:t>Schedule)</w:t>
       </w:r>
@@ -2177,266 +2398,6 @@
     <w:p>
       <w:pPr>
         <w:tabs>
-          <w:tab w:val="left" w:pos="2160"/>
-        </w:tabs>
-        <w:spacing w:after="0" w:line="240" w:lineRule="auto"/>
-      </w:pPr>
-    </w:p>
-    <w:p>
-      <w:pPr>
-        <w:tabs>
-          <w:tab w:val="left" w:pos="2160"/>
-        </w:tabs>
-        <w:spacing w:after="0" w:line="240" w:lineRule="auto"/>
-        <w:ind w:left="360"/>
-        <w:rPr>
-          <w:b/>
-        </w:rPr>
-      </w:pPr>
-      <w:r>
-        <w:t>Module name</w:t>
-      </w:r>
-      <w:r>
-        <w:tab/>
-        <w:t xml:space="preserve">: </w:t>
-      </w:r>
-      <w:r>
-        <w:rPr>
-          <w:b/>
-        </w:rPr>
-        <w:t>Update</w:t>
-      </w:r>
-      <w:r>
-        <w:rPr>
-          <w:b/>
-        </w:rPr>
-        <w:t>Schedule</w:t>
-      </w:r>
-    </w:p>
-    <w:p>
-      <w:pPr>
-        <w:tabs>
-          <w:tab w:val="left" w:pos="2160"/>
-        </w:tabs>
-        <w:spacing w:after="0" w:line="240" w:lineRule="auto"/>
-        <w:ind w:left="360"/>
-      </w:pPr>
-      <w:r>
-        <w:t>Module type</w:t>
-      </w:r>
-      <w:r>
-        <w:tab/>
-        <w:t>: Function</w:t>
-      </w:r>
-    </w:p>
-    <w:p>
-      <w:pPr>
-        <w:tabs>
-          <w:tab w:val="left" w:pos="2160"/>
-        </w:tabs>
-        <w:spacing w:after="0" w:line="240" w:lineRule="auto"/>
-        <w:ind w:left="360"/>
-        <w:rPr>
-          <w:b/>
-        </w:rPr>
-      </w:pPr>
-      <w:r>
-        <w:t>Return type</w:t>
-      </w:r>
-      <w:r>
-        <w:tab/>
-        <w:t xml:space="preserve">: </w:t>
-      </w:r>
-      <w:r>
-        <w:rPr>
-          <w:b/>
-        </w:rPr>
-        <w:t>boolean</w:t>
-      </w:r>
-    </w:p>
-    <w:p>
-      <w:pPr>
-        <w:tabs>
-          <w:tab w:val="left" w:pos="2160"/>
-        </w:tabs>
-        <w:spacing w:after="0" w:line="240" w:lineRule="auto"/>
-        <w:ind w:left="360"/>
-      </w:pPr>
-      <w:r>
-        <w:t>Input arguments</w:t>
-      </w:r>
-      <w:r>
-        <w:tab/>
-        <w:t xml:space="preserve">: </w:t>
-      </w:r>
-      <w:r>
-        <w:rPr>
-          <w:b/>
-        </w:rPr>
-        <w:t>updated</w:t>
-      </w:r>
-      <w:r>
-        <w:rPr>
-          <w:b/>
-        </w:rPr>
-        <w:t>Schedule : schedule</w:t>
-      </w:r>
-    </w:p>
-    <w:p>
-      <w:pPr>
-        <w:tabs>
-          <w:tab w:val="left" w:pos="2160"/>
-        </w:tabs>
-        <w:spacing w:after="0" w:line="240" w:lineRule="auto"/>
-        <w:ind w:left="360"/>
-      </w:pPr>
-      <w:r>
-        <w:t>Output arguments</w:t>
-      </w:r>
-      <w:r>
-        <w:tab/>
-        <w:t>: None</w:t>
-      </w:r>
-    </w:p>
-    <w:p>
-      <w:pPr>
-        <w:tabs>
-          <w:tab w:val="left" w:pos="2160"/>
-        </w:tabs>
-        <w:spacing w:after="0" w:line="240" w:lineRule="auto"/>
-        <w:ind w:left="360"/>
-      </w:pPr>
-      <w:r>
-        <w:t>Error messages</w:t>
-      </w:r>
-      <w:r>
-        <w:tab/>
-        <w:t xml:space="preserve">: </w:t>
-      </w:r>
-      <w:r>
-        <w:t>invalid schedule</w:t>
-      </w:r>
-    </w:p>
-    <w:p>
-      <w:pPr>
-        <w:tabs>
-          <w:tab w:val="left" w:pos="2160"/>
-        </w:tabs>
-        <w:spacing w:after="0" w:line="240" w:lineRule="auto"/>
-        <w:ind w:left="360"/>
-      </w:pPr>
-      <w:r>
-        <w:t>Files accessed</w:t>
-      </w:r>
-      <w:r>
-        <w:tab/>
-        <w:t>: schedules.dat</w:t>
-      </w:r>
-    </w:p>
-    <w:p>
-      <w:pPr>
-        <w:tabs>
-          <w:tab w:val="left" w:pos="2160"/>
-        </w:tabs>
-        <w:spacing w:after="0" w:line="240" w:lineRule="auto"/>
-        <w:ind w:left="360"/>
-      </w:pPr>
-      <w:r>
-        <w:t>Files changed</w:t>
-      </w:r>
-      <w:r>
-        <w:tab/>
-        <w:t>: schedules.dat</w:t>
-      </w:r>
-    </w:p>
-    <w:p>
-      <w:pPr>
-        <w:tabs>
-          <w:tab w:val="left" w:pos="2160"/>
-        </w:tabs>
-        <w:spacing w:after="0" w:line="240" w:lineRule="auto"/>
-        <w:ind w:left="360"/>
-      </w:pPr>
-      <w:r>
-        <w:t>Modules called</w:t>
-      </w:r>
-      <w:r>
-        <w:tab/>
-        <w:t>: None</w:t>
-      </w:r>
-    </w:p>
-    <w:p>
-      <w:pPr>
-        <w:tabs>
-          <w:tab w:val="left" w:pos="2160"/>
-        </w:tabs>
-        <w:spacing w:after="0" w:line="240" w:lineRule="auto"/>
-        <w:ind w:left="360"/>
-      </w:pPr>
-      <w:r>
-        <w:t>Narrative</w:t>
-      </w:r>
-      <w:r>
-        <w:tab/>
-        <w:t>: This</w:t>
-      </w:r>
-      <w:r>
-        <w:t xml:space="preserve"> method updates current</w:t>
-      </w:r>
-      <w:r>
-        <w:t xml:space="preserve"> schedule information.</w:t>
-      </w:r>
-    </w:p>
-    <w:p>
-      <w:pPr>
-        <w:tabs>
-          <w:tab w:val="left" w:pos="2160"/>
-        </w:tabs>
-        <w:spacing w:after="0" w:line="240" w:lineRule="auto"/>
-        <w:ind w:left="360"/>
-      </w:pPr>
-    </w:p>
-    <w:p>
-      <w:pPr>
-        <w:tabs>
-          <w:tab w:val="left" w:pos="720"/>
-        </w:tabs>
-        <w:spacing w:after="0" w:line="240" w:lineRule="auto"/>
-        <w:ind w:left="360"/>
-        <w:rPr>
-          <w:rFonts w:ascii="Lucida Console" w:hAnsi="Lucida Console"/>
-          <w:sz w:val="20"/>
-          <w:szCs w:val="20"/>
-        </w:rPr>
-      </w:pPr>
-      <w:r>
-        <w:rPr>
-          <w:rFonts w:ascii="Lucida Console" w:hAnsi="Lucida Console"/>
-          <w:sz w:val="20"/>
-          <w:szCs w:val="20"/>
-        </w:rPr>
-        <w:t xml:space="preserve">public boolean </w:t>
-      </w:r>
-      <w:r>
-        <w:rPr>
-          <w:rFonts w:ascii="Lucida Console" w:hAnsi="Lucida Console"/>
-          <w:sz w:val="20"/>
-          <w:szCs w:val="20"/>
-        </w:rPr>
-        <w:t>UpdateSchedule(schedule updated</w:t>
-      </w:r>
-      <w:r>
-        <w:rPr>
-          <w:rFonts w:ascii="Lucida Console" w:hAnsi="Lucida Console"/>
-          <w:sz w:val="20"/>
-          <w:szCs w:val="20"/>
-        </w:rPr>
-        <w:t>Schedule)</w:t>
-      </w:r>
-    </w:p>
-    <w:p>
-      <w:pPr>
-        <w:tabs>
           <w:tab w:val="left" w:pos="720"/>
         </w:tabs>
         <w:spacing w:after="0" w:line="240" w:lineRule="auto"/>
@@ -2476,7 +2437,31 @@
           <w:szCs w:val="20"/>
         </w:rPr>
         <w:tab/>
-        <w:t>boolean success = false;</w:t>
+        <w:t xml:space="preserve">Schedule </w:t>
+      </w:r>
+      <w:r>
+        <w:rPr>
+          <w:rFonts w:ascii="Lucida Console" w:hAnsi="Lucida Console"/>
+          <w:sz w:val="20"/>
+          <w:szCs w:val="20"/>
+        </w:rPr>
+        <w:t>newS</w:t>
+      </w:r>
+      <w:r>
+        <w:rPr>
+          <w:rFonts w:ascii="Lucida Console" w:hAnsi="Lucida Console"/>
+          <w:sz w:val="20"/>
+          <w:szCs w:val="20"/>
+        </w:rPr>
+        <w:t>chedule = new Schedule()</w:t>
+      </w:r>
+      <w:r>
+        <w:rPr>
+          <w:rFonts w:ascii="Lucida Console" w:hAnsi="Lucida Console"/>
+          <w:sz w:val="20"/>
+          <w:szCs w:val="20"/>
+        </w:rPr>
+        <w:t>;</w:t>
       </w:r>
     </w:p>
     <w:p>
@@ -2995,7 +2980,24 @@
           <w:szCs w:val="20"/>
         </w:rPr>
         <w:tab/>
-        <w:t>Success = true;</w:t>
+      </w:r>
+      <w:r>
+        <w:rPr>
+          <w:rFonts w:ascii="Lucida Console" w:hAnsi="Lucida Console"/>
+          <w:sz w:val="20"/>
+          <w:szCs w:val="20"/>
+        </w:rPr>
+        <w:t>newSchedule = //get updated schedule</w:t>
+      </w:r>
+      <w:bookmarkStart w:id="0" w:name="_GoBack"/>
+      <w:bookmarkEnd w:id="0"/>
+      <w:r>
+        <w:rPr>
+          <w:rFonts w:ascii="Lucida Console" w:hAnsi="Lucida Console"/>
+          <w:sz w:val="20"/>
+          <w:szCs w:val="20"/>
+        </w:rPr>
+        <w:t>;</w:t>
       </w:r>
     </w:p>
     <w:p>
@@ -3128,7 +3130,15 @@
           <w:szCs w:val="20"/>
         </w:rPr>
         <w:tab/>
-        <w:t>Success = false;</w:t>
+        <w:t>newSchedule = null</w:t>
+      </w:r>
+      <w:r>
+        <w:rPr>
+          <w:rFonts w:ascii="Lucida Console" w:hAnsi="Lucida Console"/>
+          <w:sz w:val="20"/>
+          <w:szCs w:val="20"/>
+        </w:rPr>
+        <w:t>;</w:t>
       </w:r>
     </w:p>
     <w:p>
@@ -3196,7 +3206,15 @@
           <w:szCs w:val="20"/>
         </w:rPr>
         <w:tab/>
-        <w:t>return success;</w:t>
+        <w:t>return newSchedule</w:t>
+      </w:r>
+      <w:r>
+        <w:rPr>
+          <w:rFonts w:ascii="Lucida Console" w:hAnsi="Lucida Console"/>
+          <w:sz w:val="20"/>
+          <w:szCs w:val="20"/>
+        </w:rPr>
+        <w:t>;</w:t>
       </w:r>
     </w:p>
     <w:p>
@@ -3256,48 +3274,77 @@
           <w:sz w:val="28"/>
           <w:szCs w:val="28"/>
         </w:rPr>
-        <w:t xml:space="preserve">public boolean </w:t>
-      </w:r>
-      <w:r>
+        <w:t>public boolean DeleteSchedule(integer reportType)</w:t>
+      </w:r>
+    </w:p>
+    <w:p>
+      <w:pPr>
+        <w:tabs>
+          <w:tab w:val="left" w:pos="2160"/>
+        </w:tabs>
+        <w:spacing w:after="0" w:line="240" w:lineRule="auto"/>
+      </w:pPr>
+    </w:p>
+    <w:p>
+      <w:pPr>
+        <w:tabs>
+          <w:tab w:val="left" w:pos="2160"/>
+        </w:tabs>
+        <w:spacing w:after="0" w:line="240" w:lineRule="auto"/>
+        <w:ind w:left="360"/>
         <w:rPr>
           <w:b/>
-          <w:color w:val="0070C0"/>
-          <w:sz w:val="28"/>
-          <w:szCs w:val="28"/>
-        </w:rPr>
-        <w:t>DeleteSchedule(integer reportType</w:t>
+        </w:rPr>
+      </w:pPr>
+      <w:r>
+        <w:t>Module name</w:t>
+      </w:r>
+      <w:r>
+        <w:tab/>
+        <w:t xml:space="preserve">: </w:t>
       </w:r>
       <w:r>
         <w:rPr>
           <w:b/>
-          <w:color w:val="0070C0"/>
-          <w:sz w:val="28"/>
-          <w:szCs w:val="28"/>
-        </w:rPr>
-        <w:t>)</w:t>
-      </w:r>
-    </w:p>
-    <w:p>
-      <w:pPr>
-        <w:tabs>
-          <w:tab w:val="left" w:pos="2160"/>
-        </w:tabs>
-        <w:spacing w:after="0" w:line="240" w:lineRule="auto"/>
-      </w:pPr>
-    </w:p>
-    <w:p>
-      <w:pPr>
-        <w:tabs>
-          <w:tab w:val="left" w:pos="2160"/>
-        </w:tabs>
-        <w:spacing w:after="0" w:line="240" w:lineRule="auto"/>
-        <w:ind w:left="360"/>
+        </w:rPr>
+        <w:t>Delete</w:t>
+      </w:r>
+      <w:r>
         <w:rPr>
           <w:b/>
         </w:rPr>
-      </w:pPr>
-      <w:r>
-        <w:t>Module name</w:t>
+        <w:t>Schedule</w:t>
+      </w:r>
+    </w:p>
+    <w:p>
+      <w:pPr>
+        <w:tabs>
+          <w:tab w:val="left" w:pos="2160"/>
+        </w:tabs>
+        <w:spacing w:after="0" w:line="240" w:lineRule="auto"/>
+        <w:ind w:left="360"/>
+      </w:pPr>
+      <w:r>
+        <w:t>Module type</w:t>
+      </w:r>
+      <w:r>
+        <w:tab/>
+        <w:t>: Function</w:t>
+      </w:r>
+    </w:p>
+    <w:p>
+      <w:pPr>
+        <w:tabs>
+          <w:tab w:val="left" w:pos="2160"/>
+        </w:tabs>
+        <w:spacing w:after="0" w:line="240" w:lineRule="auto"/>
+        <w:ind w:left="360"/>
+        <w:rPr>
+          <w:b/>
+        </w:rPr>
+      </w:pPr>
+      <w:r>
+        <w:t>Return type</w:t>
       </w:r>
       <w:r>
         <w:tab/>
@@ -3307,88 +3354,108 @@
         <w:rPr>
           <w:b/>
         </w:rPr>
-        <w:t>Delete</w:t>
+        <w:t>boolean</w:t>
+      </w:r>
+    </w:p>
+    <w:p>
+      <w:pPr>
+        <w:tabs>
+          <w:tab w:val="left" w:pos="2160"/>
+        </w:tabs>
+        <w:spacing w:after="0" w:line="240" w:lineRule="auto"/>
+        <w:ind w:left="360"/>
+      </w:pPr>
+      <w:r>
+        <w:t>Input arguments</w:t>
+      </w:r>
+      <w:r>
+        <w:tab/>
+        <w:t xml:space="preserve">: </w:t>
       </w:r>
       <w:r>
         <w:rPr>
           <w:b/>
         </w:rPr>
-        <w:t>Schedule</w:t>
-      </w:r>
-    </w:p>
-    <w:p>
-      <w:pPr>
-        <w:tabs>
-          <w:tab w:val="left" w:pos="2160"/>
-        </w:tabs>
-        <w:spacing w:after="0" w:line="240" w:lineRule="auto"/>
-        <w:ind w:left="360"/>
-      </w:pPr>
-      <w:r>
-        <w:t>Module type</w:t>
-      </w:r>
-      <w:r>
-        <w:tab/>
-        <w:t>: Function</w:t>
-      </w:r>
-    </w:p>
-    <w:p>
-      <w:pPr>
-        <w:tabs>
-          <w:tab w:val="left" w:pos="2160"/>
-        </w:tabs>
-        <w:spacing w:after="0" w:line="240" w:lineRule="auto"/>
-        <w:ind w:left="360"/>
-        <w:rPr>
-          <w:b/>
-        </w:rPr>
-      </w:pPr>
-      <w:r>
-        <w:t>Return type</w:t>
+        <w:t>reportType : integer</w:t>
+      </w:r>
+    </w:p>
+    <w:p>
+      <w:pPr>
+        <w:tabs>
+          <w:tab w:val="left" w:pos="2160"/>
+        </w:tabs>
+        <w:spacing w:after="0" w:line="240" w:lineRule="auto"/>
+        <w:ind w:left="360"/>
+      </w:pPr>
+      <w:r>
+        <w:t>Output arguments</w:t>
+      </w:r>
+      <w:r>
+        <w:tab/>
+        <w:t>: None</w:t>
+      </w:r>
+    </w:p>
+    <w:p>
+      <w:pPr>
+        <w:tabs>
+          <w:tab w:val="left" w:pos="2160"/>
+        </w:tabs>
+        <w:spacing w:after="0" w:line="240" w:lineRule="auto"/>
+        <w:ind w:left="360"/>
+      </w:pPr>
+      <w:r>
+        <w:t>Error messages</w:t>
       </w:r>
       <w:r>
         <w:tab/>
         <w:t xml:space="preserve">: </w:t>
       </w:r>
       <w:r>
-        <w:rPr>
-          <w:b/>
-        </w:rPr>
-        <w:t>boolean</w:t>
-      </w:r>
-    </w:p>
-    <w:p>
-      <w:pPr>
-        <w:tabs>
-          <w:tab w:val="left" w:pos="2160"/>
-        </w:tabs>
-        <w:spacing w:after="0" w:line="240" w:lineRule="auto"/>
-        <w:ind w:left="360"/>
-      </w:pPr>
-      <w:r>
-        <w:t>Input arguments</w:t>
-      </w:r>
-      <w:r>
-        <w:tab/>
-        <w:t xml:space="preserve">: </w:t>
-      </w:r>
-      <w:r>
-        <w:rPr>
-          <w:b/>
-        </w:rPr>
-        <w:t>reportType : integer</w:t>
-      </w:r>
-    </w:p>
-    <w:p>
-      <w:pPr>
-        <w:tabs>
-          <w:tab w:val="left" w:pos="2160"/>
-        </w:tabs>
-        <w:spacing w:after="0" w:line="240" w:lineRule="auto"/>
-        <w:ind w:left="360"/>
-      </w:pPr>
-      <w:r>
-        <w:t>Output arguments</w:t>
+        <w:t>invalid schedule</w:t>
+      </w:r>
+    </w:p>
+    <w:p>
+      <w:pPr>
+        <w:tabs>
+          <w:tab w:val="left" w:pos="2160"/>
+        </w:tabs>
+        <w:spacing w:after="0" w:line="240" w:lineRule="auto"/>
+        <w:ind w:left="360"/>
+      </w:pPr>
+      <w:r>
+        <w:t>Files accessed</w:t>
+      </w:r>
+      <w:r>
+        <w:tab/>
+        <w:t>: schedules.dat</w:t>
+      </w:r>
+    </w:p>
+    <w:p>
+      <w:pPr>
+        <w:tabs>
+          <w:tab w:val="left" w:pos="2160"/>
+        </w:tabs>
+        <w:spacing w:after="0" w:line="240" w:lineRule="auto"/>
+        <w:ind w:left="360"/>
+      </w:pPr>
+      <w:r>
+        <w:t>Files changed</w:t>
+      </w:r>
+      <w:r>
+        <w:tab/>
+        <w:t>: schedules.dat</w:t>
+      </w:r>
+    </w:p>
+    <w:p>
+      <w:pPr>
+        <w:tabs>
+          <w:tab w:val="left" w:pos="2160"/>
+        </w:tabs>
+        <w:spacing w:after="0" w:line="240" w:lineRule="auto"/>
+        <w:ind w:left="360"/>
+      </w:pPr>
+      <w:r>
+        <w:t>Modules called</w:t>
       </w:r>
       <w:r>
         <w:tab/>
@@ -3404,131 +3471,42 @@
         <w:ind w:left="360"/>
       </w:pPr>
       <w:r>
-        <w:t>Error messages</w:t>
-      </w:r>
-      <w:r>
-        <w:tab/>
-        <w:t xml:space="preserve">: </w:t>
-      </w:r>
-      <w:r>
-        <w:t>invalid schedule</w:t>
-      </w:r>
-    </w:p>
-    <w:p>
-      <w:pPr>
-        <w:tabs>
-          <w:tab w:val="left" w:pos="2160"/>
-        </w:tabs>
-        <w:spacing w:after="0" w:line="240" w:lineRule="auto"/>
-        <w:ind w:left="360"/>
-      </w:pPr>
-      <w:r>
-        <w:t>Files accessed</w:t>
-      </w:r>
-      <w:r>
-        <w:tab/>
-        <w:t>: schedules.dat</w:t>
-      </w:r>
-    </w:p>
-    <w:p>
-      <w:pPr>
-        <w:tabs>
-          <w:tab w:val="left" w:pos="2160"/>
-        </w:tabs>
-        <w:spacing w:after="0" w:line="240" w:lineRule="auto"/>
-        <w:ind w:left="360"/>
-      </w:pPr>
-      <w:r>
-        <w:t>Files changed</w:t>
-      </w:r>
-      <w:r>
-        <w:tab/>
-        <w:t>: schedules.dat</w:t>
-      </w:r>
-    </w:p>
-    <w:p>
-      <w:pPr>
-        <w:tabs>
-          <w:tab w:val="left" w:pos="2160"/>
-        </w:tabs>
-        <w:spacing w:after="0" w:line="240" w:lineRule="auto"/>
-        <w:ind w:left="360"/>
-      </w:pPr>
-      <w:r>
-        <w:t>Modules called</w:t>
-      </w:r>
-      <w:r>
-        <w:tab/>
-        <w:t>: None</w:t>
-      </w:r>
-    </w:p>
-    <w:p>
-      <w:pPr>
-        <w:tabs>
-          <w:tab w:val="left" w:pos="2160"/>
-        </w:tabs>
-        <w:spacing w:after="0" w:line="240" w:lineRule="auto"/>
-        <w:ind w:left="360"/>
-      </w:pPr>
-      <w:r>
         <w:t>Narrative</w:t>
       </w:r>
       <w:r>
         <w:tab/>
-        <w:t>: This</w:t>
-      </w:r>
-      <w:r>
-        <w:t xml:space="preserve"> method deletes a current</w:t>
-      </w:r>
-      <w:r>
-        <w:t xml:space="preserve"> schedule information.</w:t>
-      </w:r>
-    </w:p>
-    <w:p>
-      <w:pPr>
-        <w:tabs>
-          <w:tab w:val="left" w:pos="2160"/>
-        </w:tabs>
-        <w:spacing w:after="0" w:line="240" w:lineRule="auto"/>
-        <w:ind w:left="360"/>
-      </w:pPr>
-    </w:p>
-    <w:p>
-      <w:pPr>
-        <w:tabs>
-          <w:tab w:val="left" w:pos="720"/>
-        </w:tabs>
-        <w:spacing w:after="0" w:line="240" w:lineRule="auto"/>
-        <w:ind w:left="360"/>
-        <w:rPr>
-          <w:rFonts w:ascii="Lucida Console" w:hAnsi="Lucida Console"/>
-          <w:sz w:val="20"/>
-          <w:szCs w:val="20"/>
-        </w:rPr>
-      </w:pPr>
-      <w:r>
-        <w:rPr>
-          <w:rFonts w:ascii="Lucida Console" w:hAnsi="Lucida Console"/>
-          <w:sz w:val="20"/>
-          <w:szCs w:val="20"/>
-        </w:rPr>
-        <w:t xml:space="preserve">public boolean </w:t>
-      </w:r>
-      <w:r>
-        <w:rPr>
-          <w:rFonts w:ascii="Lucida Console" w:hAnsi="Lucida Console"/>
-          <w:sz w:val="20"/>
-          <w:szCs w:val="20"/>
-        </w:rPr>
-        <w:t>Delete</w:t>
-      </w:r>
-      <w:r>
-        <w:rPr>
-          <w:rFonts w:ascii="Lucida Console" w:hAnsi="Lucida Console"/>
-          <w:sz w:val="20"/>
-          <w:szCs w:val="20"/>
-        </w:rPr>
-        <w:t>Schedule(schedule newSchedule)</w:t>
+        <w:t>: This method deletes a current schedule information.</w:t>
+      </w:r>
+    </w:p>
+    <w:p>
+      <w:pPr>
+        <w:tabs>
+          <w:tab w:val="left" w:pos="2160"/>
+        </w:tabs>
+        <w:spacing w:after="0" w:line="240" w:lineRule="auto"/>
+        <w:ind w:left="360"/>
+      </w:pPr>
+    </w:p>
+    <w:p>
+      <w:pPr>
+        <w:tabs>
+          <w:tab w:val="left" w:pos="720"/>
+        </w:tabs>
+        <w:spacing w:after="0" w:line="240" w:lineRule="auto"/>
+        <w:ind w:left="360"/>
+        <w:rPr>
+          <w:rFonts w:ascii="Lucida Console" w:hAnsi="Lucida Console"/>
+          <w:sz w:val="20"/>
+          <w:szCs w:val="20"/>
+        </w:rPr>
+      </w:pPr>
+      <w:r>
+        <w:rPr>
+          <w:rFonts w:ascii="Lucida Console" w:hAnsi="Lucida Console"/>
+          <w:sz w:val="20"/>
+          <w:szCs w:val="20"/>
+        </w:rPr>
+        <w:t>public boolean DeleteSchedule(schedule newSchedule)</w:t>
       </w:r>
     </w:p>
     <w:p>

</xml_diff>